<commit_message>
Updated Combined Project Proposal
</commit_message>
<xml_diff>
--- a/documentation/CENG355/ProjectProposalRadio.docx
+++ b/documentation/CENG355/ProjectProposalRadio.docx
@@ -4,26 +4,10 @@
   <w:body>
     <w:p>
       <w:r>
-        <w:fldChar w:fldCharType="begin"/>
-      </w:r>
-      <w:r>
-        <w:instrText xml:space="preserve"> MERGEFIELD "Submission_Date" </w:instrText>
-      </w:r>
-      <w:r>
-        <w:fldChar w:fldCharType="separate"/>
-      </w:r>
-      <w:r>
-        <w:rPr>
-          <w:noProof/>
-        </w:rPr>
-        <w:t>YYYY-MM-DD</w:t>
-      </w:r>
-      <w:r>
-        <w:rPr>
-          <w:noProof/>
-        </w:rPr>
-        <w:fldChar w:fldCharType="end"/>
-      </w:r>
+        <w:t>2/5/2018</w:t>
+      </w:r>
+      <w:bookmarkStart w:id="0" w:name="_GoBack"/>
+      <w:bookmarkEnd w:id="0"/>
     </w:p>
     <w:p>
       <w:r>
@@ -60,7 +44,7 @@
           <w:i/>
           <w:noProof/>
         </w:rPr>
-        <w:t>IoT for SensorsEffectors</w:t>
+        <w:t>Project: LIT</w:t>
       </w:r>
       <w:r>
         <w:rPr>
@@ -98,7 +82,7 @@
         <w:rPr>
           <w:noProof/>
         </w:rPr>
-        <w:t>FirstA LastA, FirstB LastB, and FirstC LastC</w:t>
+        <w:t>Ryan Antolin, Aldo Ndreu</w:t>
       </w:r>
       <w:r>
         <w:rPr>
@@ -143,7 +127,7 @@
         <w:rPr>
           <w:noProof/>
         </w:rPr>
-        <w:t>https://github.com/publicusername/SensorEffector</w:t>
+        <w:t>https://github.com/AldoNdreu/SensorEffectorProject</w:t>
       </w:r>
       <w:r>
         <w:rPr>
@@ -166,6 +150,11 @@
       </w:r>
     </w:p>
     <w:p>
+      <w:pPr>
+        <w:rPr>
+          <w:noProof/>
+        </w:rPr>
+      </w:pPr>
       <w:r>
         <w:t xml:space="preserve">As a student in the Computer Engineering Technology program, I will be integrating the knowledge and skills I have learned from our program into this Internet of Things themed capstone project. This proposal requests the approval to build the hardware portion that will connect to a </w:t>
       </w:r>
@@ -187,14 +176,30 @@
       <w:r>
         <w:t xml:space="preserve">sensors and actuators </w:t>
       </w:r>
-      <w:fldSimple w:instr=" MERGEFIELD SensorsEffectors_choices ">
-        <w:r>
-          <w:rPr>
-            <w:noProof/>
-          </w:rPr>
-          <w:t>0</w:t>
-        </w:r>
-      </w:fldSimple>
+      <w:r>
+        <w:fldChar w:fldCharType="begin"/>
+      </w:r>
+      <w:r>
+        <w:instrText xml:space="preserve"> MER</w:instrText>
+      </w:r>
+      <w:r>
+        <w:instrText xml:space="preserve">GEFIELD SensorsEffectors_choices </w:instrText>
+      </w:r>
+      <w:r>
+        <w:fldChar w:fldCharType="separate"/>
+      </w:r>
+      <w:r>
+        <w:rPr>
+          <w:noProof/>
+        </w:rPr>
+        <w:t>Speaker Bonnet &amp; FM Tuner Evaluation Board - Si4703</w:t>
+      </w:r>
+      <w:r>
+        <w:rPr>
+          <w:noProof/>
+        </w:rPr>
+        <w:fldChar w:fldCharType="end"/>
+      </w:r>
       <w:r>
         <w:t xml:space="preserve">. The </w:t>
       </w:r>
@@ -204,28 +209,62 @@
       <w:r>
         <w:t xml:space="preserve"> will store </w:t>
       </w:r>
-      <w:fldSimple w:instr=" MERGEFIELD &quot;The_database_will_store&quot; ">
-        <w:r>
-          <w:rPr>
-            <w:noProof/>
-          </w:rPr>
-          <w:t>0</w:t>
-        </w:r>
-      </w:fldSimple>
+      <w:r>
+        <w:fldChar w:fldCharType="begin"/>
+      </w:r>
+      <w:r>
+        <w:instrText xml:space="preserve"> MERGEFIELD "The_database_will_store" </w:instrText>
+      </w:r>
+      <w:r>
+        <w:fldChar w:fldCharType="separate"/>
+      </w:r>
+      <w:r>
+        <w:rPr>
+          <w:noProof/>
+        </w:rPr>
+        <w:t xml:space="preserve">FM radio stations, and possibly favorited stations. </w:t>
+      </w:r>
+    </w:p>
+    <w:p>
+      <w:r>
+        <w:rPr>
+          <w:noProof/>
+        </w:rPr>
+        <w:t>Database Used: Firebase</w:t>
+      </w:r>
+      <w:r>
+        <w:rPr>
+          <w:noProof/>
+        </w:rPr>
+        <w:fldChar w:fldCharType="end"/>
+      </w:r>
       <w:r>
         <w:t>. The mobile device functionality will include</w:t>
       </w:r>
       <w:r>
         <w:t xml:space="preserve"> </w:t>
       </w:r>
-      <w:fldSimple w:instr=" MERGEFIELD &quot;The_mobile_device_functionality_will_inc&quot; ">
-        <w:r>
-          <w:rPr>
-            <w:noProof/>
-          </w:rPr>
-          <w:t>0</w:t>
-        </w:r>
-      </w:fldSimple>
+      <w:r>
+        <w:fldChar w:fldCharType="begin"/>
+      </w:r>
+      <w:r>
+        <w:instrText xml:space="preserve"> MERGEFIELD "The_mobile_device_functionality_will_inc" </w:instrText>
+      </w:r>
+      <w:r>
+        <w:fldChar w:fldCharType="separate"/>
+      </w:r>
+      <w:r>
+        <w:rPr>
+          <w:noProof/>
+        </w:rPr>
+        <w:t>Setting or selecting different FM radio stations, Favorite different FM radio stations, Displays song or station currently playing</w:t>
+      </w:r>
+      <w:r>
+        <w:rPr>
+          <w:noProof/>
+        </w:rPr>
+        <w:fldChar w:fldCharType="end"/>
+      </w:r>
       <w:r>
         <w:t xml:space="preserve"> and will be further detailed in the mobile application proposal</w:t>
       </w:r>
@@ -235,28 +274,54 @@
       <w:r>
         <w:t xml:space="preserve"> the following company/department </w:t>
       </w:r>
-      <w:fldSimple w:instr=" MERGEFIELD &quot;I_will_be_collaborating_with_the_followi&quot; ">
-        <w:r>
-          <w:rPr>
-            <w:noProof/>
-          </w:rPr>
-          <w:t>0</w:t>
-        </w:r>
-      </w:fldSimple>
+      <w:r>
+        <w:fldChar w:fldCharType="begin"/>
+      </w:r>
+      <w:r>
+        <w:instrText xml:space="preserve"> MERGEFIELD "I_will_be_collaborating_with_the_followi" </w:instrText>
+      </w:r>
+      <w:r>
+        <w:fldChar w:fldCharType="separate"/>
+      </w:r>
+      <w:r>
+        <w:rPr>
+          <w:noProof/>
+        </w:rPr>
+        <w:t>SparkFun Electronics (For Parts), Elmwood Electronics (For Parts), Prototype Lab (For Extra Help)</w:t>
+      </w:r>
+      <w:r>
+        <w:rPr>
+          <w:noProof/>
+        </w:rPr>
+        <w:fldChar w:fldCharType="end"/>
+      </w:r>
       <w:r>
         <w:t xml:space="preserve">. </w:t>
       </w:r>
       <w:r>
         <w:t xml:space="preserve">In the winter semester I plan to form a group with the following students, who are also building similar hardware this term and working on the mobile application with me </w:t>
       </w:r>
-      <w:fldSimple w:instr=" MERGEFIELD &quot;My_group_in_the_winter_semester_will_inc&quot; ">
-        <w:r>
-          <w:rPr>
-            <w:noProof/>
-          </w:rPr>
-          <w:t>0</w:t>
-        </w:r>
-      </w:fldSimple>
+      <w:r>
+        <w:fldChar w:fldCharType="begin"/>
+      </w:r>
+      <w:r>
+        <w:instrText xml:space="preserve"> MERGEFIELD "My_group_in_the_winter_semester_will_inc" </w:instrText>
+      </w:r>
+      <w:r>
+        <w:fldChar w:fldCharType="separate"/>
+      </w:r>
+      <w:r>
+        <w:rPr>
+          <w:noProof/>
+        </w:rPr>
+        <w:t>FM Tuner Evaluation Board (Aldo Ndreu), Speaker Bonnet (Ryan Antolin)</w:t>
+      </w:r>
+      <w:r>
+        <w:rPr>
+          <w:noProof/>
+        </w:rPr>
+        <w:fldChar w:fldCharType="end"/>
+      </w:r>
       <w:r>
         <w:t xml:space="preserve">. </w:t>
       </w:r>
@@ -293,25 +358,51 @@
       <w:r>
         <w:t xml:space="preserve">The problem solved by this project is </w:t>
       </w:r>
-      <w:fldSimple w:instr=" MERGEFIELD &quot;M_50_word_problem_statement&quot; ">
-        <w:r>
-          <w:rPr>
-            <w:noProof/>
-          </w:rPr>
-          <w:t>0</w:t>
-        </w:r>
-      </w:fldSimple>
+      <w:r>
+        <w:fldChar w:fldCharType="begin"/>
+      </w:r>
+      <w:r>
+        <w:instrText xml:space="preserve"> MERGEFIELD "M_50_word_problem_statement" </w:instrText>
+      </w:r>
+      <w:r>
+        <w:fldChar w:fldCharType="separate"/>
+      </w:r>
+      <w:r>
+        <w:rPr>
+          <w:noProof/>
+        </w:rPr>
+        <w:t>This project which we will be creating will be able to connect to a speaker via FM Radio. How this  will work is by taking a mobile device and connecting to the database in order for the FM Radio stations to play through the speaker bonnet.</w:t>
+      </w:r>
+      <w:r>
+        <w:rPr>
+          <w:noProof/>
+        </w:rPr>
+        <w:fldChar w:fldCharType="end"/>
+      </w:r>
       <w:r>
         <w:t xml:space="preserve">. A bit of background about this topic is </w:t>
       </w:r>
-      <w:fldSimple w:instr=" MERGEFIELD &quot;M_100_words_of_background&quot; ">
-        <w:r>
-          <w:rPr>
-            <w:noProof/>
-          </w:rPr>
-          <w:t>0</w:t>
-        </w:r>
-      </w:fldSimple>
+      <w:r>
+        <w:fldChar w:fldCharType="begin"/>
+      </w:r>
+      <w:r>
+        <w:instrText xml:space="preserve"> MERGEFIELD "M_100_words_of_background" </w:instrText>
+      </w:r>
+      <w:r>
+        <w:fldChar w:fldCharType="separate"/>
+      </w:r>
+      <w:r>
+        <w:rPr>
+          <w:noProof/>
+        </w:rPr>
+        <w:t>One of the products being used will be the FM evaluation board tuner chip. This device does more then tuning into FM stations, it can also detect both data service and radio broadcast data service. It can also be used to display station id and song to the user as well as have great filtering and carrying detection. This board will be able to pick up multiple radio stations and makes a great tool in order for it to be implemented with a Raspberry Pi. By using a speaker bonnet that acts as the output for this sensor, that is the primary source in which the sound will be coming from. It will amplify the audio so it can play in areas that you usually cannot hear with your mobile speakers.</w:t>
+      </w:r>
+      <w:r>
+        <w:rPr>
+          <w:noProof/>
+        </w:rPr>
+        <w:fldChar w:fldCharType="end"/>
+      </w:r>
       <w:r>
         <w:t>.</w:t>
       </w:r>
@@ -326,13 +417,8 @@
       <w:r>
         <w:t>My Subscribed Content</w:t>
       </w:r>
-      <w:proofErr w:type="gramStart"/>
-      <w:r>
-        <w:t>”[</w:t>
-      </w:r>
-      <w:proofErr w:type="gramEnd"/>
-      <w:r>
-        <w:t>2</w:t>
+      <w:r>
+        <w:t>”[2</w:t>
       </w:r>
       <w:r>
         <w:t>] and have found and read [</w:t>
@@ -397,6 +483,7 @@
         <w:spacing w:before="0" w:after="0" w:line="240" w:lineRule="auto"/>
       </w:pPr>
       <w:r>
+        <w:lastRenderedPageBreak/>
         <w:t>Micro computing from CENG 252 Embedded Systems,</w:t>
       </w:r>
     </w:p>
@@ -552,249 +639,285 @@
         <w:spacing w:after="0" w:line="240" w:lineRule="auto"/>
       </w:pPr>
       <w:r>
+        <w:t xml:space="preserve">The </w:t>
+      </w:r>
+      <w:r>
+        <w:t>hardware build</w:t>
+      </w:r>
+      <w:r>
+        <w:t xml:space="preserve"> </w:t>
+      </w:r>
+      <w:r>
+        <w:t xml:space="preserve">will </w:t>
+      </w:r>
+      <w:r>
+        <w:t xml:space="preserve">be completed </w:t>
+      </w:r>
+      <w:r>
+        <w:t xml:space="preserve">in </w:t>
+      </w:r>
+      <w:r>
+        <w:t xml:space="preserve">the fall term. </w:t>
+      </w:r>
+      <w:r>
+        <w:t>It will fit within the CENG Project maximum dimensions of 12 13/16" x 6" x 2 7/8" (32.5cm x 15.25cm x 7.25cm) which represents the space below the tray in the parts kit.</w:t>
+      </w:r>
+      <w:r>
+        <w:t xml:space="preserve"> </w:t>
+      </w:r>
+      <w:r>
+        <w:t>The highest AC voltage that will be used is 16Vrms from a wall adaptor from which +/- 15V or as high as 45 VDC can be obtained. Maximum power consumption will be 20 Watts.</w:t>
+      </w:r>
+    </w:p>
+    <w:p>
+      <w:pPr>
+        <w:spacing w:after="0" w:line="240" w:lineRule="auto"/>
+      </w:pPr>
+    </w:p>
+    <w:p>
+      <w:pPr>
+        <w:rPr>
+          <w:i/>
+        </w:rPr>
+      </w:pPr>
+      <w:r>
+        <w:rPr>
+          <w:i/>
+        </w:rPr>
+        <w:t>Phase 2 System integration</w:t>
+      </w:r>
+    </w:p>
+    <w:p>
+      <w:r>
+        <w:t xml:space="preserve">The </w:t>
+      </w:r>
+      <w:r>
+        <w:t>system integration will</w:t>
+      </w:r>
+      <w:r>
+        <w:t xml:space="preserve"> be completed </w:t>
+      </w:r>
+      <w:r>
+        <w:t xml:space="preserve">in </w:t>
+      </w:r>
+      <w:r>
+        <w:t>the fall term.</w:t>
+      </w:r>
+    </w:p>
+    <w:p>
+      <w:pPr>
+        <w:spacing w:after="0" w:line="240" w:lineRule="auto"/>
+        <w:rPr>
+          <w:i/>
+        </w:rPr>
+      </w:pPr>
+      <w:r>
+        <w:rPr>
+          <w:i/>
+        </w:rPr>
+        <w:t>Phase 3 Demonstration to future employers</w:t>
+      </w:r>
+    </w:p>
+    <w:p>
+      <w:pPr>
+        <w:spacing w:after="0" w:line="240" w:lineRule="auto"/>
+      </w:pPr>
+    </w:p>
+    <w:p>
+      <w:pPr>
+        <w:spacing w:after="0" w:line="240" w:lineRule="auto"/>
+      </w:pPr>
+      <w:r>
+        <w:t>This project will showcase the knowledge and skills that I have learned to potential employers.</w:t>
+      </w:r>
+    </w:p>
+    <w:p>
+      <w:pPr>
+        <w:spacing w:after="0" w:line="240" w:lineRule="auto"/>
+      </w:pPr>
+    </w:p>
+    <w:p>
+      <w:pPr>
+        <w:spacing w:after="0" w:line="240" w:lineRule="auto"/>
+      </w:pPr>
+      <w:r>
+        <w:t>The</w:t>
+      </w:r>
+      <w:r>
+        <w:t xml:space="preserve"> brief description </w:t>
+      </w:r>
+      <w:r>
+        <w:t>below provide</w:t>
+      </w:r>
+      <w:r>
+        <w:t>s</w:t>
+      </w:r>
+      <w:r>
+        <w:t xml:space="preserve"> </w:t>
+      </w:r>
+      <w:r>
+        <w:t xml:space="preserve">rough </w:t>
+      </w:r>
+      <w:r>
+        <w:t>effort and non-labour estimates respectively for each phase.</w:t>
+      </w:r>
+      <w:r>
+        <w:t xml:space="preserve"> A Gantt chart will be added by week 3 to provide more project schedule details and a more complete budget will be added by week 4. It is important to start tasks as soon as possible to be able to meet deadlines.</w:t>
+      </w:r>
+    </w:p>
+    <w:p>
+      <w:pPr>
+        <w:rPr>
+          <w:noProof/>
+        </w:rPr>
+      </w:pPr>
+      <w:r>
+        <w:fldChar w:fldCharType="begin"/>
+      </w:r>
+      <w:r>
+        <w:instrText xml:space="preserve"> MERGEFIELD "Brief_description_of_planned_purchases" </w:instrText>
+      </w:r>
+      <w:r>
+        <w:fldChar w:fldCharType="separate"/>
+      </w:r>
+      <w:r>
+        <w:rPr>
+          <w:noProof/>
+        </w:rPr>
+        <w:t>CanaKit Raspberry Pi 3 Complete Starter Kit - 32 GB Edition - The platform in which we will be doing this project on.</w:t>
+      </w:r>
+    </w:p>
+    <w:p>
+      <w:pPr>
+        <w:rPr>
+          <w:noProof/>
+        </w:rPr>
+      </w:pPr>
+      <w:r>
+        <w:rPr>
+          <w:noProof/>
+        </w:rPr>
+        <w:t>SPARKFUN FM TUNER EVALUATION BOARD - SI4703 - Enables users to tune into FM radio stations.</w:t>
+      </w:r>
+    </w:p>
+    <w:p>
+      <w:pPr>
+        <w:rPr>
+          <w:noProof/>
+        </w:rPr>
+      </w:pPr>
+      <w:r>
+        <w:rPr>
+          <w:noProof/>
+        </w:rPr>
+        <w:t>JUMPER WIRES - CONNECTED 6" (M/F, 20 PACK) - Used for connection between breadboard where sensor is attached to Raspberry Pi 3.</w:t>
+      </w:r>
+    </w:p>
+    <w:p>
+      <w:r>
+        <w:rPr>
+          <w:noProof/>
+        </w:rPr>
+        <w:t>Adafruit I2S 3W Stereo Speaker Bonnet for Raspberry Pi - Mini Kit - Speaker used for amplyifing audio from the Raspberry Pi 3.</w:t>
+      </w:r>
+      <w:r>
+        <w:rPr>
+          <w:noProof/>
+        </w:rPr>
+        <w:fldChar w:fldCharType="end"/>
+      </w:r>
+    </w:p>
+    <w:p>
+      <w:pPr>
+        <w:rPr>
+          <w:b/>
+        </w:rPr>
+      </w:pPr>
+      <w:r>
+        <w:rPr>
+          <w:b/>
+        </w:rPr>
+        <w:t>Concluding remarks</w:t>
+      </w:r>
+    </w:p>
+    <w:p>
+      <w:pPr>
+        <w:rPr>
+          <w:noProof/>
+        </w:rPr>
+      </w:pPr>
+      <w:r>
+        <w:t xml:space="preserve">This proposal presents a plan for providing </w:t>
+      </w:r>
+      <w:r>
+        <w:t xml:space="preserve">an IoT solution for </w:t>
+      </w:r>
+      <w:r>
+        <w:fldChar w:fldCharType="begin"/>
+      </w:r>
+      <w:r>
+        <w:instrText xml:space="preserve"> MERGEFIELD "Solution_description" </w:instrText>
+      </w:r>
+      <w:r>
+        <w:fldChar w:fldCharType="separate"/>
+      </w:r>
+      <w:r>
+        <w:rPr>
+          <w:noProof/>
+        </w:rPr>
+        <w:t>Our end solution and goal for this project is to use an amplified speaker and output the radio signal stations from the FM Radio sensor.</w:t>
+      </w:r>
+      <w:r>
+        <w:rPr>
+          <w:noProof/>
+        </w:rPr>
+        <w:fldChar w:fldCharType="end"/>
+      </w:r>
+      <w:r>
+        <w:rPr>
+          <w:noProof/>
+        </w:rPr>
+        <w:t xml:space="preserve">. </w:t>
+      </w:r>
+      <w:r>
+        <w:t xml:space="preserve">This is an </w:t>
+      </w:r>
+      <w:r>
+        <w:t xml:space="preserve">opportunity to integrate the knowledge and skills developed in </w:t>
+      </w:r>
+      <w:r>
+        <w:t>our program to create</w:t>
+      </w:r>
+      <w:r>
+        <w:t xml:space="preserve"> a</w:t>
+      </w:r>
+      <w:r>
+        <w:t xml:space="preserve"> collaborative</w:t>
+      </w:r>
+      <w:r>
+        <w:t xml:space="preserve"> IoT capstone project</w:t>
+      </w:r>
+      <w:r>
+        <w:t xml:space="preserve"> demonstrating my ability to learn how to support projects such as the initiative described by [3]</w:t>
+      </w:r>
+      <w:r>
+        <w:t>.</w:t>
+      </w:r>
+      <w:r>
+        <w:t xml:space="preserve"> I request approval of this project.</w:t>
+      </w:r>
+    </w:p>
+    <w:p>
+      <w:pPr>
+        <w:rPr>
+          <w:b/>
+        </w:rPr>
+      </w:pPr>
+      <w:r>
+        <w:rPr>
+          <w:b/>
+        </w:rPr>
         <w:lastRenderedPageBreak/>
-        <w:t xml:space="preserve">The </w:t>
-      </w:r>
-      <w:r>
-        <w:t>hardware build</w:t>
-      </w:r>
-      <w:r>
-        <w:t xml:space="preserve"> </w:t>
-      </w:r>
-      <w:r>
-        <w:t xml:space="preserve">will </w:t>
-      </w:r>
-      <w:r>
-        <w:t xml:space="preserve">be completed </w:t>
-      </w:r>
-      <w:r>
-        <w:t xml:space="preserve">in </w:t>
-      </w:r>
-      <w:r>
-        <w:t xml:space="preserve">the fall term. </w:t>
-      </w:r>
-      <w:r>
-        <w:t>It will fit within the CENG Project maximum dimensions of 12 13/16" x 6" x 2 7/8" (32.5cm x 15.25cm x 7.25cm) which represents the space below the tray in the parts kit.</w:t>
-      </w:r>
-      <w:r>
-        <w:t xml:space="preserve"> </w:t>
-      </w:r>
-      <w:r>
-        <w:t>The highest AC voltage that will be used is 16Vrms from a wall adaptor from which +/- 15V or as high as 45 VDC can be obtained. Maximum power consumption will be 20 Watts.</w:t>
-      </w:r>
-    </w:p>
-    <w:p>
-      <w:pPr>
-        <w:spacing w:after="0" w:line="240" w:lineRule="auto"/>
-      </w:pPr>
-    </w:p>
-    <w:p>
-      <w:pPr>
-        <w:rPr>
-          <w:i/>
-        </w:rPr>
-      </w:pPr>
-      <w:r>
-        <w:rPr>
-          <w:i/>
-        </w:rPr>
-        <w:t>Phase 2 System integration</w:t>
-      </w:r>
-    </w:p>
-    <w:p>
-      <w:r>
-        <w:t xml:space="preserve">The </w:t>
-      </w:r>
-      <w:r>
-        <w:t>system integration will</w:t>
-      </w:r>
-      <w:r>
-        <w:t xml:space="preserve"> be completed </w:t>
-      </w:r>
-      <w:r>
-        <w:t xml:space="preserve">in </w:t>
-      </w:r>
-      <w:r>
-        <w:t>the fall term.</w:t>
-      </w:r>
-    </w:p>
-    <w:p>
-      <w:pPr>
-        <w:spacing w:after="0" w:line="240" w:lineRule="auto"/>
-        <w:rPr>
-          <w:i/>
-        </w:rPr>
-      </w:pPr>
-      <w:r>
-        <w:rPr>
-          <w:i/>
-        </w:rPr>
-        <w:t>Phase 3 Demonstration to future employers</w:t>
-      </w:r>
-    </w:p>
-    <w:p>
-      <w:pPr>
-        <w:spacing w:after="0" w:line="240" w:lineRule="auto"/>
-      </w:pPr>
-    </w:p>
-    <w:p>
-      <w:pPr>
-        <w:spacing w:after="0" w:line="240" w:lineRule="auto"/>
-      </w:pPr>
-      <w:r>
-        <w:t>This project will showcase the knowledge and skills that I have learned to potential employers.</w:t>
-      </w:r>
-    </w:p>
-    <w:p>
-      <w:pPr>
-        <w:spacing w:after="0" w:line="240" w:lineRule="auto"/>
-      </w:pPr>
-    </w:p>
-    <w:p>
-      <w:pPr>
-        <w:spacing w:after="0" w:line="240" w:lineRule="auto"/>
-      </w:pPr>
-      <w:r>
-        <w:t>The</w:t>
-      </w:r>
-      <w:r>
-        <w:t xml:space="preserve"> brief description </w:t>
-      </w:r>
-      <w:r>
-        <w:t>below provide</w:t>
-      </w:r>
-      <w:r>
-        <w:t>s</w:t>
-      </w:r>
-      <w:r>
-        <w:t xml:space="preserve"> </w:t>
-      </w:r>
-      <w:r>
-        <w:t xml:space="preserve">rough </w:t>
-      </w:r>
-      <w:r>
-        <w:t>effort and non-</w:t>
-      </w:r>
-      <w:proofErr w:type="spellStart"/>
-      <w:r>
-        <w:t>labour</w:t>
-      </w:r>
-      <w:proofErr w:type="spellEnd"/>
-      <w:r>
-        <w:t xml:space="preserve"> estimates respectively for each phase.</w:t>
-      </w:r>
-      <w:r>
-        <w:t xml:space="preserve"> A Gantt chart will be added by week 3 to provide more project schedule details and a more complete budget will be added by week 4. It is important to start tasks as soon as possible to be able to meet deadlines.</w:t>
-      </w:r>
-    </w:p>
-    <w:p>
-      <w:fldSimple w:instr=" MERGEFIELD &quot;Brief_description_of_planned_purchases&quot; ">
-        <w:r>
-          <w:rPr>
-            <w:noProof/>
-          </w:rPr>
-          <w:t>0</w:t>
-        </w:r>
-      </w:fldSimple>
-    </w:p>
-    <w:p>
-      <w:pPr>
-        <w:rPr>
-          <w:b/>
-        </w:rPr>
-      </w:pPr>
-      <w:r>
-        <w:rPr>
-          <w:b/>
-        </w:rPr>
-        <w:t>Concluding remarks</w:t>
-      </w:r>
-    </w:p>
-    <w:p>
-      <w:pPr>
-        <w:rPr>
-          <w:noProof/>
-        </w:rPr>
-      </w:pPr>
-      <w:r>
-        <w:t xml:space="preserve">This proposal presents a plan for providing </w:t>
-      </w:r>
-      <w:r>
-        <w:t xml:space="preserve">an </w:t>
-      </w:r>
-      <w:proofErr w:type="spellStart"/>
-      <w:r>
-        <w:t>IoT</w:t>
-      </w:r>
-      <w:proofErr w:type="spellEnd"/>
-      <w:r>
-        <w:t xml:space="preserve"> solution for </w:t>
-      </w:r>
-      <w:fldSimple w:instr=" MERGEFIELD &quot;Solution_description&quot; ">
-        <w:r>
-          <w:rPr>
-            <w:noProof/>
-          </w:rPr>
-          <w:t>0</w:t>
-        </w:r>
-      </w:fldSimple>
-      <w:r>
-        <w:rPr>
-          <w:noProof/>
-        </w:rPr>
-        <w:t xml:space="preserve">. </w:t>
-      </w:r>
-      <w:r>
-        <w:t xml:space="preserve">This is an </w:t>
-      </w:r>
-      <w:r>
-        <w:t xml:space="preserve">opportunity </w:t>
-      </w:r>
-      <w:bookmarkStart w:id="0" w:name="_GoBack"/>
-      <w:bookmarkEnd w:id="0"/>
-      <w:r>
-        <w:t xml:space="preserve">to integrate the knowledge and skills developed in </w:t>
-      </w:r>
-      <w:r>
-        <w:t>our program to create</w:t>
-      </w:r>
-      <w:r>
-        <w:t xml:space="preserve"> a</w:t>
-      </w:r>
-      <w:r>
-        <w:t xml:space="preserve"> collaborative</w:t>
-      </w:r>
-      <w:r>
-        <w:t xml:space="preserve"> </w:t>
-      </w:r>
-      <w:proofErr w:type="spellStart"/>
-      <w:r>
-        <w:t>IoT</w:t>
-      </w:r>
-      <w:proofErr w:type="spellEnd"/>
-      <w:r>
-        <w:t xml:space="preserve"> capstone project</w:t>
-      </w:r>
-      <w:r>
-        <w:t xml:space="preserve"> demonstrating my ability to learn how to support projects such as the initiative described by [3]</w:t>
-      </w:r>
-      <w:r>
-        <w:t>.</w:t>
-      </w:r>
-      <w:r>
-        <w:t xml:space="preserve"> I request approval of this project.</w:t>
-      </w:r>
-    </w:p>
-    <w:p>
-      <w:pPr>
-        <w:rPr>
-          <w:b/>
-        </w:rPr>
-      </w:pPr>
-      <w:r>
-        <w:rPr>
-          <w:b/>
-        </w:rPr>
         <w:t>References</w:t>
       </w:r>
     </w:p>
@@ -807,21 +930,60 @@
       <w:r>
         <w:t xml:space="preserve">[1] </w:t>
       </w:r>
-      <w:fldSimple w:instr=" MERGEFIELD &quot;Current_product_APA_citation&quot; ">
-        <w:r>
-          <w:rPr>
-            <w:noProof/>
-          </w:rPr>
-          <w:t>0</w:t>
-        </w:r>
-      </w:fldSimple>
-    </w:p>
-    <w:p>
-      <w:r>
-        <w:rPr>
-          <w:noProof/>
-        </w:rPr>
-        <w:t xml:space="preserve">[2] </w:t>
+      <w:r>
+        <w:fldChar w:fldCharType="begin"/>
+      </w:r>
+      <w:r>
+        <w:instrText xml:space="preserve"> MERGEFIELD "Current_product_APA_citation" </w:instrText>
+      </w:r>
+      <w:r>
+        <w:fldChar w:fldCharType="separate"/>
+      </w:r>
+      <w:r>
+        <w:rPr>
+          <w:noProof/>
+        </w:rPr>
+        <w:t>Bluetooth in wireless communication. (n.d.). Retrieved September 18, 2017, from http://ieeexplore.ieee.org/document/1007414</w:t>
+      </w:r>
+    </w:p>
+    <w:p>
+      <w:pPr>
+        <w:rPr>
+          <w:noProof/>
+        </w:rPr>
+      </w:pPr>
+      <w:r>
+        <w:rPr>
+          <w:noProof/>
+        </w:rPr>
+        <w:t>[2] SparkFun FM Tuner Evaluation Board - Si4703. (n.d.). Retrieved from https://www.sparkfun.com/products/12938</w:t>
+      </w:r>
+    </w:p>
+    <w:p>
+      <w:pPr>
+        <w:rPr>
+          <w:noProof/>
+        </w:rPr>
+      </w:pPr>
+      <w:r>
+        <w:rPr>
+          <w:noProof/>
+        </w:rPr>
+        <w:fldChar w:fldCharType="end"/>
+      </w:r>
+    </w:p>
+    <w:p>
+      <w:r>
+        <w:rPr>
+          <w:noProof/>
+        </w:rPr>
+        <w:t>[3</w:t>
+      </w:r>
+      <w:r>
+        <w:rPr>
+          <w:noProof/>
+        </w:rPr>
+        <w:t xml:space="preserve">] </w:t>
       </w:r>
       <w:r>
         <w:t>Institute of Electrical and Electronics Engineers</w:t>
@@ -830,15 +992,7 @@
         <w:t xml:space="preserve">. (2015, August 28). </w:t>
       </w:r>
       <w:r>
-        <w:t xml:space="preserve">IEEE </w:t>
-      </w:r>
-      <w:proofErr w:type="spellStart"/>
-      <w:r>
-        <w:t>Xplore</w:t>
-      </w:r>
-      <w:proofErr w:type="spellEnd"/>
-      <w:r>
-        <w:t xml:space="preserve"> Digital Library</w:t>
+        <w:t>IEEE Xplore Digital Library</w:t>
       </w:r>
       <w:r>
         <w:t xml:space="preserve"> [Online]. Available: </w:t>
@@ -848,17 +1002,71 @@
       </w:r>
     </w:p>
     <w:p>
-      <w:r>
-        <w:t xml:space="preserve">[3] </w:t>
-      </w:r>
-      <w:fldSimple w:instr=" MERGEFIELD &quot;Existing_research_IEEE_paper_APA_citatio&quot; ">
-        <w:r>
-          <w:rPr>
-            <w:noProof/>
-          </w:rPr>
-          <w:t>0</w:t>
-        </w:r>
-      </w:fldSimple>
+      <w:pPr>
+        <w:rPr>
+          <w:noProof/>
+        </w:rPr>
+      </w:pPr>
+      <w:r>
+        <w:t>[4</w:t>
+      </w:r>
+      <w:r>
+        <w:t xml:space="preserve">] </w:t>
+      </w:r>
+      <w:r>
+        <w:fldChar w:fldCharType="begin"/>
+      </w:r>
+      <w:r>
+        <w:instrText xml:space="preserve"> MERGEFIELD "Existing_research_IEEE_paper_APA_citatio" </w:instrText>
+      </w:r>
+      <w:r>
+        <w:fldChar w:fldCharType="separate"/>
+      </w:r>
+      <w:r>
+        <w:rPr>
+          <w:noProof/>
+        </w:rPr>
+        <w:t>Lumpkins, W. (n.d.). The MobiAria Wireless Bluetooth Speaker. Retrieved September 18, 2017, from http://ieeexplore.ieee.org/document/6685931</w:t>
+      </w:r>
+    </w:p>
+    <w:p>
+      <w:pPr>
+        <w:rPr>
+          <w:noProof/>
+        </w:rPr>
+      </w:pPr>
+      <w:r>
+        <w:rPr>
+          <w:noProof/>
+        </w:rPr>
+        <w:t>[5</w:t>
+      </w:r>
+      <w:r>
+        <w:rPr>
+          <w:noProof/>
+        </w:rPr>
+        <w:t>] Bodson, D. (n.d.). Digital Audio Around the World. Retrieved from http://ieeexplore.ieee.org/stamp/stamp.jsp?tp=&amp;arnumber=5641649</w:t>
+      </w:r>
+    </w:p>
+    <w:p>
+      <w:r>
+        <w:rPr>
+          <w:noProof/>
+        </w:rPr>
+        <w:t>[6</w:t>
+      </w:r>
+      <w:r>
+        <w:rPr>
+          <w:noProof/>
+        </w:rPr>
+        <w:t>] Pauli, M. (2017, May 5). Miniaturized Millimeter-Wave Radar Sensor for High-Accuracy Applications. Retrieved from http://ieeexplore.ieee.org/stamp/stamp.jsp?tp=&amp;arnumber=7885501</w:t>
+      </w:r>
+      <w:r>
+        <w:rPr>
+          <w:noProof/>
+        </w:rPr>
+        <w:fldChar w:fldCharType="end"/>
+      </w:r>
     </w:p>
     <w:p/>
     <w:sectPr>
@@ -920,7 +1128,7 @@
       <w:rPr>
         <w:noProof/>
       </w:rPr>
-      <w:t>2</w:t>
+      <w:t>3</w:t>
     </w:r>
     <w:r>
       <w:fldChar w:fldCharType="end"/>
@@ -1080,6 +1288,15 @@
   <wne:recipientData>
     <wne:active wne:val="1"/>
     <wne:hash wne:val="1015995056"/>
+  </wne:recipientData>
+  <wne:recipientData>
+    <wne:active wne:val="1"/>
+  </wne:recipientData>
+  <wne:recipientData>
+    <wne:active wne:val="1"/>
+  </wne:recipientData>
+  <wne:recipientData>
+    <wne:active wne:val="1"/>
   </wne:recipientData>
 </wne:recipients>
 </file>
@@ -2391,12 +2608,6 @@
 </file>
 
 <file path=customXml/item1.xml><?xml version="1.0" encoding="utf-8"?>
-<mappings xmlns="http://schemas.microsoft.com/pics">
-  <picture>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</picture>
-</mappings>
-</file>
-
-<file path=customXml/item2.xml><?xml version="1.0" encoding="utf-8"?>
 <FormTemplates xmlns="http://schemas.microsoft.com/sharepoint/v3/contenttype/forms">
   <Display>DocumentLibraryForm</Display>
   <Edit>AssetEditForm</Edit>
@@ -2404,18 +2615,24 @@
 </FormTemplates>
 </file>
 
+<file path=customXml/item2.xml><?xml version="1.0" encoding="utf-8"?>
+<mappings xmlns="http://schemas.microsoft.com/pics">
+  <picture>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</picture>
+</mappings>
+</file>
+
 <file path=customXml/itemProps1.xml><?xml version="1.0" encoding="utf-8"?>
+<ds:datastoreItem xmlns:ds="http://schemas.openxmlformats.org/officeDocument/2006/customXml" ds:itemID="{7F216A1A-1C43-443B-8ED7-1A415C322584}">
+  <ds:schemaRefs>
+    <ds:schemaRef ds:uri="http://schemas.microsoft.com/sharepoint/v3/contenttype/forms"/>
+  </ds:schemaRefs>
+</ds:datastoreItem>
+</file>
+
+<file path=customXml/itemProps2.xml><?xml version="1.0" encoding="utf-8"?>
 <ds:datastoreItem xmlns:ds="http://schemas.openxmlformats.org/officeDocument/2006/customXml" ds:itemID="{E437E9E5-EE29-454F-8714-516920628209}">
   <ds:schemaRefs>
     <ds:schemaRef ds:uri="http://schemas.microsoft.com/pics"/>
   </ds:schemaRefs>
 </ds:datastoreItem>
-</file>
-
-<file path=customXml/itemProps2.xml><?xml version="1.0" encoding="utf-8"?>
-<ds:datastoreItem xmlns:ds="http://schemas.openxmlformats.org/officeDocument/2006/customXml" ds:itemID="{7F216A1A-1C43-443B-8ED7-1A415C322584}">
-  <ds:schemaRefs>
-    <ds:schemaRef ds:uri="http://schemas.microsoft.com/sharepoint/v3/contenttype/forms"/>
-  </ds:schemaRefs>
-</ds:datastoreItem>
 </file>
</xml_diff>